<commit_message>
Criando bancos de dados
</commit_message>
<xml_diff>
--- a/Anotações banco de dados.docx
+++ b/Anotações banco de dados.docx
@@ -5168,14 +5168,211 @@
           <w:u w:val="single"/>
         </w:rPr>
       </w:pPr>
-    </w:p>
-    <w:p>
-      <w:pPr>
-        <w:rPr>
-          <w:u w:val="single"/>
-        </w:rPr>
-      </w:pPr>
-    </w:p>
+      <w:r>
+        <w:rPr>
+          <w:rFonts w:ascii="Times New Roman" w:eastAsia="Times New Roman" w:hAnsi="Times New Roman" w:cs="Times New Roman"/>
+          <w:sz w:val="24"/>
+          <w:szCs w:val="24"/>
+          <w:highlight w:val="green"/>
+          <w:u w:val="single"/>
+        </w:rPr>
+        <w:t>Gerenciando Cópias de Segurança MYSQL</w:t>
+      </w:r>
+    </w:p>
+    <w:p>
+      <w:pPr>
+        <w:tabs>
+          <w:tab w:val="left" w:pos="2104"/>
+        </w:tabs>
+        <w:spacing w:before="100" w:beforeAutospacing="1" w:after="100" w:afterAutospacing="1" w:line="240" w:lineRule="auto"/>
+        <w:rPr>
+          <w:rFonts w:ascii="Times New Roman" w:eastAsia="Times New Roman" w:hAnsi="Times New Roman" w:cs="Times New Roman"/>
+          <w:sz w:val="24"/>
+          <w:szCs w:val="24"/>
+          <w:u w:val="single"/>
+        </w:rPr>
+      </w:pPr>
+      <w:r>
+        <w:rPr>
+          <w:rFonts w:ascii="Times New Roman" w:eastAsia="Times New Roman" w:hAnsi="Times New Roman" w:cs="Times New Roman"/>
+          <w:sz w:val="24"/>
+          <w:szCs w:val="24"/>
+          <w:highlight w:val="yellow"/>
+          <w:u w:val="single"/>
+        </w:rPr>
+        <w:t xml:space="preserve">Aula </w:t>
+      </w:r>
+      <w:proofErr w:type="gramStart"/>
+      <w:r>
+        <w:rPr>
+          <w:rFonts w:ascii="Times New Roman" w:eastAsia="Times New Roman" w:hAnsi="Times New Roman" w:cs="Times New Roman"/>
+          <w:sz w:val="24"/>
+          <w:szCs w:val="24"/>
+          <w:highlight w:val="yellow"/>
+          <w:u w:val="single"/>
+        </w:rPr>
+        <w:t>8</w:t>
+      </w:r>
+      <w:proofErr w:type="gramEnd"/>
+    </w:p>
+    <w:p>
+      <w:pPr>
+        <w:rPr>
+          <w:u w:val="single"/>
+        </w:rPr>
+      </w:pPr>
+      <w:r>
+        <w:rPr>
+          <w:u w:val="single"/>
+        </w:rPr>
+        <w:t>Exportando uma base de dados</w:t>
+      </w:r>
+    </w:p>
+    <w:p>
+      <w:r>
+        <w:t>Server</w:t>
+      </w:r>
+      <w:proofErr w:type="gramStart"/>
+      <w:r>
+        <w:t xml:space="preserve">  </w:t>
+      </w:r>
+      <w:proofErr w:type="gramEnd"/>
+      <w:r>
+        <w:t xml:space="preserve">&gt; </w:t>
+      </w:r>
+      <w:proofErr w:type="spellStart"/>
+      <w:r>
+        <w:t>DataExport</w:t>
+      </w:r>
+      <w:proofErr w:type="spellEnd"/>
+      <w:r>
+        <w:t>&gt; S</w:t>
+      </w:r>
+      <w:r>
+        <w:t xml:space="preserve">tart </w:t>
+      </w:r>
+      <w:proofErr w:type="spellStart"/>
+      <w:r>
+        <w:t>export</w:t>
+      </w:r>
+      <w:proofErr w:type="spellEnd"/>
+    </w:p>
+    <w:p>
+      <w:pPr>
+        <w:rPr>
+          <w:u w:val="single"/>
+        </w:rPr>
+      </w:pPr>
+      <w:r>
+        <w:rPr>
+          <w:u w:val="single"/>
+        </w:rPr>
+        <w:t>Importando uma base de dados</w:t>
+      </w:r>
+    </w:p>
+    <w:p>
+      <w:r>
+        <w:t>Server</w:t>
+      </w:r>
+      <w:proofErr w:type="gramStart"/>
+      <w:r>
+        <w:t xml:space="preserve">  </w:t>
+      </w:r>
+      <w:proofErr w:type="gramEnd"/>
+      <w:r>
+        <w:t xml:space="preserve">&gt; </w:t>
+      </w:r>
+      <w:proofErr w:type="spellStart"/>
+      <w:r>
+        <w:t>DataImport</w:t>
+      </w:r>
+      <w:proofErr w:type="spellEnd"/>
+      <w:r>
+        <w:t xml:space="preserve">&gt; Start </w:t>
+      </w:r>
+      <w:proofErr w:type="spellStart"/>
+      <w:r>
+        <w:t>Import</w:t>
+      </w:r>
+      <w:proofErr w:type="spellEnd"/>
+    </w:p>
+    <w:p>
+      <w:r>
+        <w:t xml:space="preserve"> </w:t>
+      </w:r>
+    </w:p>
+    <w:p>
+      <w:pPr>
+        <w:tabs>
+          <w:tab w:val="left" w:pos="2104"/>
+        </w:tabs>
+        <w:spacing w:before="100" w:beforeAutospacing="1" w:after="100" w:afterAutospacing="1" w:line="240" w:lineRule="auto"/>
+        <w:rPr>
+          <w:rFonts w:ascii="Times New Roman" w:eastAsia="Times New Roman" w:hAnsi="Times New Roman" w:cs="Times New Roman"/>
+          <w:sz w:val="24"/>
+          <w:szCs w:val="24"/>
+          <w:u w:val="single"/>
+        </w:rPr>
+      </w:pPr>
+      <w:proofErr w:type="spellStart"/>
+      <w:proofErr w:type="gramStart"/>
+      <w:r>
+        <w:rPr>
+          <w:rFonts w:ascii="Times New Roman" w:eastAsia="Times New Roman" w:hAnsi="Times New Roman" w:cs="Times New Roman"/>
+          <w:sz w:val="24"/>
+          <w:szCs w:val="24"/>
+          <w:highlight w:val="green"/>
+          <w:u w:val="single"/>
+        </w:rPr>
+        <w:t>PHPMyAdmin</w:t>
+      </w:r>
+      <w:proofErr w:type="spellEnd"/>
+      <w:proofErr w:type="gramEnd"/>
+    </w:p>
+    <w:p>
+      <w:pPr>
+        <w:tabs>
+          <w:tab w:val="left" w:pos="2104"/>
+        </w:tabs>
+        <w:spacing w:before="100" w:beforeAutospacing="1" w:after="100" w:afterAutospacing="1" w:line="240" w:lineRule="auto"/>
+        <w:rPr>
+          <w:rFonts w:ascii="Times New Roman" w:eastAsia="Times New Roman" w:hAnsi="Times New Roman" w:cs="Times New Roman"/>
+          <w:sz w:val="24"/>
+          <w:szCs w:val="24"/>
+          <w:u w:val="single"/>
+        </w:rPr>
+      </w:pPr>
+      <w:r>
+        <w:rPr>
+          <w:rFonts w:ascii="Times New Roman" w:eastAsia="Times New Roman" w:hAnsi="Times New Roman" w:cs="Times New Roman"/>
+          <w:sz w:val="24"/>
+          <w:szCs w:val="24"/>
+          <w:highlight w:val="yellow"/>
+          <w:u w:val="single"/>
+        </w:rPr>
+        <w:t xml:space="preserve">Aula </w:t>
+      </w:r>
+      <w:proofErr w:type="gramStart"/>
+      <w:r>
+        <w:rPr>
+          <w:rFonts w:ascii="Times New Roman" w:eastAsia="Times New Roman" w:hAnsi="Times New Roman" w:cs="Times New Roman"/>
+          <w:sz w:val="24"/>
+          <w:szCs w:val="24"/>
+          <w:highlight w:val="yellow"/>
+          <w:u w:val="single"/>
+        </w:rPr>
+        <w:t>9</w:t>
+      </w:r>
+      <w:proofErr w:type="gramEnd"/>
+    </w:p>
+    <w:p>
+      <w:pPr>
+        <w:rPr>
+          <w:u w:val="single"/>
+        </w:rPr>
+      </w:pPr>
+    </w:p>
+    <w:p/>
     <w:p/>
     <w:p/>
     <w:p/>

</xml_diff>